<commit_message>
cleaned up water quality and sed quality
</commit_message>
<xml_diff>
--- a/metadata_documentation/ohi_model/layers_info/cw_sqi.docx
+++ b/metadata_documentation/ohi_model/layers_info/cw_sqi.docx
@@ -37,10 +37,10 @@
         <w:rPr>
           <w:b/>
         </w:rPr>
-        <w:t xml:space="preserve">Data description:</w:t>
-      </w:r>
-      <w:r>
-        <w:t xml:space="preserve"> </w:t>
+        <w:t xml:space="preserve">Data description</w:t>
+      </w:r>
+      <w:r>
+        <w:br/>
       </w:r>
       <w:r>
         <w:t xml:space="preserve">The sediment quality layer is derived from the US Environmental Protection Agency</w:t>
@@ -60,7 +60,7 @@
         <w:t xml:space="preserve"> </w:t>
       </w:r>
       <w:r>
-        <w:t xml:space="preserve">which has data available for 2010, 2005/2006 and 2001. The report includes information across four indices for randomly sampled sites to represent the condition of all coastal waters. The Report consists of four indices: Biological Benthic Index, Water Quality Index (Phosphorus, Nitrogen, Dissolved Oxygen, Water Clarity, Chlorophyll a), Sediment Quality Index (contaminants &amp; toxicity), Fish Quality Index. For the sediment quality layer we use the Sediment Quality Index (SQI) component of the report which measures contaminants &amp; toxicity. The Sediment Quality Index provides data per site in categories of</w:t>
+        <w:t xml:space="preserve">which has data available for 2010, 2005/2006 and 2001. The report includes information across four indices for randomly sampled sites to represent the condition of all coastal waters: Biological Benthic Index, Water Quality Index (Phosphorus, Nitrogen, Dissolved Oxygen, Water Clarity, Chlorophyll a), Sediment Quality Index (contaminants &amp; toxicity), Fish Quality Index. For the sediment quality layer we use the Sediment Quality Index (SQI) component of the report which measures contaminants &amp; toxicity. The Sediment Quality Index provides data per site in categories of</w:t>
       </w:r>
       <w:r>
         <w:t xml:space="preserve"> </w:t>
@@ -145,10 +145,10 @@
         <w:rPr>
           <w:b/>
         </w:rPr>
-        <w:t xml:space="preserve">Methods summary:</w:t>
-      </w:r>
-      <w:r>
-        <w:t xml:space="preserve"> </w:t>
+        <w:t xml:space="preserve">Methods summary</w:t>
+      </w:r>
+      <w:r>
+        <w:br/>
       </w:r>
       <w:r>
         <w:t xml:space="preserve">The data was filtered for sites in the Northeast region, identified by postal code. Each sampling site had an associated weight assigned by the EPA intended to account for how representative the site is for the region. Code was provided by contacts at the EPA to accurately account for these weights. Using the</w:t>
@@ -198,6 +198,9 @@
         <w:t xml:space="preserve">Sediment quality pressure layer</w:t>
       </w:r>
       <w:r>
+        <w:t xml:space="preserve">.</w:t>
+      </w:r>
+      <w:r>
         <w:t xml:space="preserve"> </w:t>
       </w:r>
       <w:r>
@@ -215,6 +218,9 @@
         <w:t xml:space="preserve">Clean Waters goal layer</w:t>
       </w:r>
       <w:r>
+        <w:t xml:space="preserve">.</w:t>
+      </w:r>
+      <w:r>
         <w:t xml:space="preserve"> </w:t>
       </w:r>
       <w:r>
@@ -229,7 +235,10 @@
         <w:rPr>
           <w:b/>
         </w:rPr>
-        <w:t xml:space="preserve">Gapfilling:</w:t>
+        <w:t xml:space="preserve">Gapfilling</w:t>
+      </w:r>
+      <w:r>
+        <w:t xml:space="preserve">.</w:t>
       </w:r>
       <w:r>
         <w:t xml:space="preserve"> </w:t>
@@ -246,7 +255,10 @@
         <w:rPr>
           <w:b/>
         </w:rPr>
-        <w:t xml:space="preserve">References:</w:t>
+        <w:t xml:space="preserve">References</w:t>
+      </w:r>
+      <w:r>
+        <w:t xml:space="preserve">.</w:t>
       </w:r>
       <w:r>
         <w:t xml:space="preserve"> </w:t>

</xml_diff>